<commit_message>
Changed back wall to railing
</commit_message>
<xml_diff>
--- a/models/Staircase/StaircaseDev.docx
+++ b/models/Staircase/StaircaseDev.docx
@@ -173,6 +173,14 @@
     </w:p>
     <w:p>
       <w:r>
+        <w:br w:type="page"/>
+      </w:r>
+    </w:p>
+    <w:p>
+      <w:bookmarkStart w:id="0" w:name="_GoBack"/>
+      <w:bookmarkEnd w:id="0"/>
+      <w:r>
+        <w:lastRenderedPageBreak/>
         <w:t>TODO:</w:t>
       </w:r>
     </w:p>
@@ -183,7 +191,6 @@
     </w:p>
     <w:p>
       <w:r>
-        <w:lastRenderedPageBreak/>
         <w:t>Add carpet</w:t>
       </w:r>
     </w:p>
@@ -214,8 +221,6 @@
         </w:rPr>
         <w:t>Switch back wall to railing</w:t>
       </w:r>
-      <w:bookmarkStart w:id="0" w:name="_GoBack"/>
-      <w:bookmarkEnd w:id="0"/>
     </w:p>
     <w:p/>
     <w:sectPr>

</xml_diff>